<commit_message>
Changed back name of zipfile with generated javadoc to BlueLib API, because it better reflects the content
</commit_message>
<xml_diff>
--- a/Documents/External/BLL000009 Technical Design BlueLib Android.docx
+++ b/Documents/External/BLL000009 Technical Design BlueLib Android.docx
@@ -1769,7 +1769,15 @@
         <w:t xml:space="preserve">Android </w:t>
       </w:r>
       <w:r>
-        <w:t>API of the BlueLib component.</w:t>
+        <w:t xml:space="preserve">API of the </w:t>
+      </w:r>
+      <w:proofErr w:type="spellStart"/>
+      <w:r>
+        <w:t>BlueLib</w:t>
+      </w:r>
+      <w:proofErr w:type="spellEnd"/>
+      <w:r>
+        <w:t xml:space="preserve"> component.</w:t>
       </w:r>
     </w:p>
     <w:p>
@@ -1945,22 +1953,21 @@
               <w:rPr>
                 <w:color w:val="000000" w:themeColor="text1"/>
               </w:rPr>
-              <w:t>BLL000009</w:t>
+              <w:t xml:space="preserve">BLL000009Z </w:t>
             </w:r>
+            <w:proofErr w:type="spellStart"/>
             <w:r>
               <w:rPr>
                 <w:color w:val="000000" w:themeColor="text1"/>
               </w:rPr>
-              <w:t xml:space="preserve">Z BlueLib API </w:t>
+              <w:t>BlueLib</w:t>
             </w:r>
-            <w:r>
-              <w:t xml:space="preserve">Android </w:t>
-            </w:r>
+            <w:proofErr w:type="spellEnd"/>
             <w:r>
               <w:rPr>
                 <w:color w:val="000000" w:themeColor="text1"/>
               </w:rPr>
-              <w:t>PLF 2.2.0</w:t>
+              <w:t xml:space="preserve"> API Android</w:t>
             </w:r>
             <w:r>
               <w:rPr>
@@ -2013,12 +2020,15 @@
         </w:tc>
       </w:tr>
     </w:tbl>
-    <w:p/>
     <w:p>
+      <w:bookmarkStart w:id="15" w:name="_GoBack"/>
+    </w:p>
+    <w:p>
       <w:pPr>
         <w:pStyle w:val="Heading2"/>
       </w:pPr>
-      <w:bookmarkStart w:id="15" w:name="_Toc487546282"/>
+      <w:bookmarkStart w:id="16" w:name="_Toc487546282"/>
+      <w:bookmarkEnd w:id="15"/>
       <w:r>
         <w:t xml:space="preserve">Terminology </w:t>
       </w:r>
@@ -2030,7 +2040,7 @@
         <w:t>s</w:t>
       </w:r>
       <w:bookmarkEnd w:id="14"/>
-      <w:bookmarkEnd w:id="15"/>
+      <w:bookmarkEnd w:id="16"/>
     </w:p>
     <w:p/>
     <w:tbl>
@@ -2197,8 +2207,8 @@
           <w:lang w:val="en-US"/>
         </w:rPr>
       </w:pPr>
-      <w:bookmarkStart w:id="16" w:name="_Toc432768213"/>
-      <w:bookmarkStart w:id="17" w:name="_Toc487546283"/>
+      <w:bookmarkStart w:id="17" w:name="_Toc432768213"/>
+      <w:bookmarkStart w:id="18" w:name="_Toc487546283"/>
       <w:r>
         <w:rPr>
           <w:lang w:val="en-US"/>
@@ -2206,8 +2216,8 @@
         <w:lastRenderedPageBreak/>
         <w:t>Overview</w:t>
       </w:r>
-      <w:bookmarkEnd w:id="16"/>
       <w:bookmarkEnd w:id="17"/>
+      <w:bookmarkEnd w:id="18"/>
     </w:p>
     <w:p>
       <w:pPr>
@@ -2231,24 +2241,24 @@
           <w:lang w:val="en-US"/>
         </w:rPr>
       </w:pPr>
-      <w:bookmarkStart w:id="18" w:name="_Toc487546284"/>
+      <w:bookmarkStart w:id="19" w:name="_Toc487546284"/>
       <w:r>
         <w:rPr>
           <w:lang w:val="en-US"/>
         </w:rPr>
         <w:t>Architecture</w:t>
       </w:r>
-      <w:bookmarkEnd w:id="18"/>
+      <w:bookmarkEnd w:id="19"/>
     </w:p>
     <w:p>
       <w:pPr>
         <w:pStyle w:val="Heading2"/>
       </w:pPr>
-      <w:bookmarkStart w:id="19" w:name="_Toc487546285"/>
+      <w:bookmarkStart w:id="20" w:name="_Toc487546285"/>
       <w:r>
         <w:t>Architectural Overview</w:t>
       </w:r>
-      <w:bookmarkEnd w:id="19"/>
+      <w:bookmarkEnd w:id="20"/>
     </w:p>
     <w:p>
       <w:pPr>
@@ -2269,15 +2279,15 @@
       <w:pPr>
         <w:pStyle w:val="Heading2"/>
       </w:pPr>
-      <w:bookmarkStart w:id="20" w:name="_Toc487546286"/>
-      <w:bookmarkStart w:id="21" w:name="_Toc421201845"/>
+      <w:bookmarkStart w:id="21" w:name="_Toc487546286"/>
+      <w:bookmarkStart w:id="22" w:name="_Toc421201845"/>
       <w:r>
         <w:t xml:space="preserve">Architecture </w:t>
       </w:r>
       <w:r>
         <w:t>Principles</w:t>
       </w:r>
-      <w:bookmarkEnd w:id="20"/>
+      <w:bookmarkEnd w:id="21"/>
     </w:p>
     <w:p>
       <w:pPr>
@@ -2298,12 +2308,12 @@
       <w:pPr>
         <w:pStyle w:val="Heading2"/>
       </w:pPr>
-      <w:bookmarkStart w:id="22" w:name="_Toc487546287"/>
-      <w:bookmarkEnd w:id="21"/>
+      <w:bookmarkStart w:id="23" w:name="_Toc487546287"/>
+      <w:bookmarkEnd w:id="22"/>
       <w:r>
         <w:t>Architecture Views</w:t>
       </w:r>
-      <w:bookmarkEnd w:id="22"/>
+      <w:bookmarkEnd w:id="23"/>
     </w:p>
     <w:p>
       <w:pPr>
@@ -2324,11 +2334,11 @@
       <w:pPr>
         <w:pStyle w:val="Heading1"/>
       </w:pPr>
-      <w:bookmarkStart w:id="23" w:name="_Toc487546288"/>
+      <w:bookmarkStart w:id="24" w:name="_Toc487546288"/>
       <w:r>
         <w:t>Allocation of Quality Aspects</w:t>
       </w:r>
-      <w:bookmarkEnd w:id="23"/>
+      <w:bookmarkEnd w:id="24"/>
     </w:p>
     <w:p>
       <w:pPr>
@@ -2349,11 +2359,11 @@
       <w:pPr>
         <w:pStyle w:val="Heading1"/>
       </w:pPr>
-      <w:bookmarkStart w:id="24" w:name="_Toc487546289"/>
+      <w:bookmarkStart w:id="25" w:name="_Toc487546289"/>
       <w:r>
         <w:t>Design Details</w:t>
       </w:r>
-      <w:bookmarkEnd w:id="24"/>
+      <w:bookmarkEnd w:id="25"/>
     </w:p>
     <w:p>
       <w:pPr>
@@ -2374,13 +2384,13 @@
       <w:pPr>
         <w:pStyle w:val="Heading2"/>
       </w:pPr>
-      <w:bookmarkStart w:id="25" w:name="_Toc421201853"/>
-      <w:bookmarkStart w:id="26" w:name="_Toc487546290"/>
+      <w:bookmarkStart w:id="26" w:name="_Toc421201853"/>
+      <w:bookmarkStart w:id="27" w:name="_Toc487546290"/>
       <w:r>
         <w:t>External Interfaces</w:t>
       </w:r>
-      <w:bookmarkEnd w:id="25"/>
       <w:bookmarkEnd w:id="26"/>
+      <w:bookmarkEnd w:id="27"/>
     </w:p>
     <w:p>
       <w:pPr>
@@ -2389,7 +2399,7 @@
           <w:color w:val="000000" w:themeColor="text1"/>
         </w:rPr>
       </w:pPr>
-      <w:bookmarkStart w:id="27" w:name="_Toc487546291"/>
+      <w:bookmarkStart w:id="28" w:name="_Toc487546291"/>
       <w:r>
         <w:rPr>
           <w:iCs/>
@@ -2405,7 +2415,7 @@
       <w:r>
         <w:t>Elements</w:t>
       </w:r>
-      <w:bookmarkEnd w:id="27"/>
+      <w:bookmarkEnd w:id="28"/>
     </w:p>
     <w:p>
       <w:pPr>
@@ -2414,7 +2424,7 @@
           <w:color w:val="000000" w:themeColor="text1"/>
         </w:rPr>
       </w:pPr>
-      <w:bookmarkStart w:id="28" w:name="_Toc442706600"/>
+      <w:bookmarkStart w:id="29" w:name="_Toc442706600"/>
       <w:r>
         <w:rPr>
           <w:iCs/>
@@ -2422,22 +2432,22 @@
         </w:rPr>
         <w:t>NA</w:t>
       </w:r>
-      <w:bookmarkEnd w:id="28"/>
+      <w:bookmarkEnd w:id="29"/>
     </w:p>
     <w:p>
       <w:pPr>
         <w:pStyle w:val="Heading2"/>
       </w:pPr>
-      <w:bookmarkStart w:id="29" w:name="_Toc442706602"/>
-      <w:bookmarkStart w:id="30" w:name="_Toc487546292"/>
+      <w:bookmarkStart w:id="30" w:name="_Toc442706602"/>
+      <w:bookmarkStart w:id="31" w:name="_Toc487546292"/>
       <w:r>
         <w:t xml:space="preserve">Internal </w:t>
       </w:r>
       <w:r>
         <w:t>Interfaces</w:t>
       </w:r>
-      <w:bookmarkEnd w:id="29"/>
       <w:bookmarkEnd w:id="30"/>
+      <w:bookmarkEnd w:id="31"/>
       <w:r>
         <w:t xml:space="preserve"> </w:t>
       </w:r>
@@ -2464,14 +2474,14 @@
           <w:lang w:val="en-US"/>
         </w:rPr>
       </w:pPr>
-      <w:bookmarkStart w:id="31" w:name="_Toc487546293"/>
+      <w:bookmarkStart w:id="32" w:name="_Toc487546293"/>
       <w:r>
         <w:rPr>
           <w:lang w:val="en-US"/>
         </w:rPr>
         <w:t>Revision History</w:t>
       </w:r>
-      <w:bookmarkEnd w:id="31"/>
+      <w:bookmarkEnd w:id="32"/>
     </w:p>
     <w:p/>
     <w:tbl>
@@ -2706,8 +2716,16 @@
               <w:rPr>
                 <w:color w:val="000000" w:themeColor="text1"/>
               </w:rPr>
-              <w:t>M.N. de Bijl</w:t>
+              <w:t xml:space="preserve">M.N. de </w:t>
             </w:r>
+            <w:proofErr w:type="spellStart"/>
+            <w:r>
+              <w:rPr>
+                <w:color w:val="000000" w:themeColor="text1"/>
+              </w:rPr>
+              <w:t>Bijl</w:t>
+            </w:r>
+            <w:proofErr w:type="spellEnd"/>
           </w:p>
         </w:tc>
         <w:tc>
@@ -2846,14 +2864,14 @@
           <w:lang w:val="en-US"/>
         </w:rPr>
       </w:pPr>
-      <w:bookmarkStart w:id="32" w:name="_Toc487546294"/>
+      <w:bookmarkStart w:id="33" w:name="_Toc487546294"/>
       <w:r>
         <w:rPr>
           <w:lang w:val="en-US"/>
         </w:rPr>
         <w:t>Approval</w:t>
       </w:r>
-      <w:bookmarkEnd w:id="32"/>
+      <w:bookmarkEnd w:id="33"/>
     </w:p>
     <w:tbl>
       <w:tblPr>
@@ -3045,8 +3063,16 @@
               <w:rPr>
                 <w:color w:val="000000" w:themeColor="text1"/>
               </w:rPr>
-              <w:t>Ernest Angles Isern</w:t>
+              <w:t xml:space="preserve">Ernest Angles </w:t>
             </w:r>
+            <w:proofErr w:type="spellStart"/>
+            <w:r>
+              <w:rPr>
+                <w:color w:val="000000" w:themeColor="text1"/>
+              </w:rPr>
+              <w:t>Isern</w:t>
+            </w:r>
+            <w:proofErr w:type="spellEnd"/>
           </w:p>
         </w:tc>
         <w:tc>
@@ -3436,8 +3462,16 @@
             <w:rPr>
               <w:szCs w:val="16"/>
             </w:rPr>
-            <w:t>M.N. de Bijl</w:t>
+            <w:t xml:space="preserve">M.N. de </w:t>
           </w:r>
+          <w:proofErr w:type="spellStart"/>
+          <w:r>
+            <w:rPr>
+              <w:szCs w:val="16"/>
+            </w:rPr>
+            <w:t>Bijl</w:t>
+          </w:r>
+          <w:proofErr w:type="spellEnd"/>
         </w:p>
       </w:tc>
     </w:tr>
@@ -3503,8 +3537,13 @@
               <w:szCs w:val="16"/>
             </w:rPr>
           </w:pPr>
+          <w:proofErr w:type="spellStart"/>
           <w:r>
-            <w:t>BlueLib API Android</w:t>
+            <w:t>BlueLib</w:t>
+          </w:r>
+          <w:proofErr w:type="spellEnd"/>
+          <w:r>
+            <w:t xml:space="preserve"> API Android</w:t>
           </w:r>
           <w:r>
             <w:t xml:space="preserve"> platform 2.2.0</w:t>
@@ -3550,8 +3589,16 @@
             <w:rPr>
               <w:szCs w:val="16"/>
             </w:rPr>
-            <w:t>Ernest Angles Isern</w:t>
+            <w:t xml:space="preserve">Ernest Angles </w:t>
           </w:r>
+          <w:proofErr w:type="spellStart"/>
+          <w:r>
+            <w:rPr>
+              <w:szCs w:val="16"/>
+            </w:rPr>
+            <w:t>Isern</w:t>
+          </w:r>
+          <w:proofErr w:type="spellEnd"/>
         </w:p>
       </w:tc>
     </w:tr>
@@ -3680,7 +3727,7 @@
               <w:noProof/>
               <w:szCs w:val="16"/>
             </w:rPr>
-            <w:t>1</w:t>
+            <w:t>3</w:t>
           </w:r>
           <w:r>
             <w:rPr>
@@ -4046,11 +4093,14 @@
           <w:r>
             <w:t xml:space="preserve"> </w:t>
           </w:r>
+          <w:proofErr w:type="spellStart"/>
           <w:r>
-            <w:t xml:space="preserve">BlueLib </w:t>
+            <w:t>BlueLib</w:t>
           </w:r>
-          <w:bookmarkStart w:id="33" w:name="_GoBack"/>
-          <w:bookmarkEnd w:id="33"/>
+          <w:proofErr w:type="spellEnd"/>
+          <w:r>
+            <w:t xml:space="preserve"> </w:t>
+          </w:r>
           <w:r>
             <w:t>Android</w:t>
           </w:r>
@@ -6479,7 +6529,7 @@
     </w:rPrDefault>
     <w:pPrDefault/>
   </w:docDefaults>
-  <w:latentStyles w:defLockedState="0" w:defUIPriority="0" w:defSemiHidden="0" w:defUnhideWhenUsed="0" w:defQFormat="0" w:count="380">
+  <w:latentStyles w:defLockedState="0" w:defUIPriority="0" w:defSemiHidden="0" w:defUnhideWhenUsed="0" w:defQFormat="0" w:count="382">
     <w:lsdException w:name="Normal" w:qFormat="1"/>
     <w:lsdException w:name="heading 1" w:uiPriority="9" w:qFormat="1"/>
     <w:lsdException w:name="heading 2" w:uiPriority="9" w:qFormat="1"/>
@@ -6577,7 +6627,6 @@
     <w:lsdException w:name="HTML Sample" w:semiHidden="1" w:unhideWhenUsed="1"/>
     <w:lsdException w:name="HTML Typewriter" w:semiHidden="1" w:unhideWhenUsed="1"/>
     <w:lsdException w:name="HTML Variable" w:semiHidden="1" w:unhideWhenUsed="1"/>
-    <w:lsdException w:name="Normal Table" w:semiHidden="1" w:unhideWhenUsed="1"/>
     <w:lsdException w:name="annotation subject" w:semiHidden="1" w:unhideWhenUsed="1"/>
     <w:lsdException w:name="No List" w:semiHidden="1" w:unhideWhenUsed="1"/>
     <w:lsdException w:name="Outline List 1" w:semiHidden="1" w:unhideWhenUsed="1"/>
@@ -6623,11 +6672,9 @@
     <w:lsdException w:name="Table Subtle 1" w:semiHidden="1" w:unhideWhenUsed="1"/>
     <w:lsdException w:name="Table Subtle 2" w:semiHidden="1" w:unhideWhenUsed="1"/>
     <w:lsdException w:name="Table Web 1" w:semiHidden="1" w:unhideWhenUsed="1"/>
-    <w:lsdException w:name="Table Web 2" w:semiHidden="1" w:unhideWhenUsed="1"/>
     <w:lsdException w:name="Table Web 3" w:semiHidden="1" w:unhideWhenUsed="1"/>
     <w:lsdException w:name="Balloon Text" w:semiHidden="1" w:unhideWhenUsed="1"/>
     <w:lsdException w:name="Table Grid" w:uiPriority="39"/>
-    <w:lsdException w:name="Table Theme" w:semiHidden="1" w:unhideWhenUsed="1"/>
     <w:lsdException w:name="Placeholder Text" w:semiHidden="1" w:uiPriority="99"/>
     <w:lsdException w:name="No Spacing" w:uiPriority="1" w:qFormat="1"/>
     <w:lsdException w:name="Light Shading" w:uiPriority="60"/>
@@ -6843,6 +6890,8 @@
     <w:lsdException w:name="List Table 5 Dark Accent 6" w:uiPriority="50"/>
     <w:lsdException w:name="List Table 6 Colorful Accent 6" w:uiPriority="51"/>
     <w:lsdException w:name="List Table 7 Colorful Accent 6" w:uiPriority="52"/>
+    <w:lsdException w:name="Mention" w:semiHidden="1" w:uiPriority="99" w:unhideWhenUsed="1"/>
+    <w:lsdException w:name="Smart Hyperlink" w:semiHidden="1" w:uiPriority="99" w:unhideWhenUsed="1"/>
   </w:latentStyles>
   <w:style w:type="paragraph" w:default="1" w:styleId="Normal">
     <w:name w:val="Normal"/>
@@ -7045,7 +7094,6 @@
   <w:style w:type="character" w:default="1" w:styleId="DefaultParagraphFont">
     <w:name w:val="Default Paragraph Font"/>
     <w:uiPriority w:val="1"/>
-    <w:semiHidden/>
     <w:unhideWhenUsed/>
   </w:style>
   <w:style w:type="table" w:default="1" w:styleId="TableNormal">
@@ -7899,7 +7947,7 @@
 </file>
 
 <file path=customXml/itemProps4.xml><?xml version="1.0" encoding="utf-8"?>
-<ds:datastoreItem xmlns:ds="http://schemas.openxmlformats.org/officeDocument/2006/customXml" ds:itemID="{404642AB-915A-3440-B0ED-06C639259F1B}">
+<ds:datastoreItem xmlns:ds="http://schemas.openxmlformats.org/officeDocument/2006/customXml" ds:itemID="{F71E9C85-4048-E04C-9CCC-B851E37FC8BB}">
   <ds:schemaRefs>
     <ds:schemaRef ds:uri="http://schemas.openxmlformats.org/officeDocument/2006/bibliography"/>
   </ds:schemaRefs>

</xml_diff>

<commit_message>
version of tech design doc for approval
</commit_message>
<xml_diff>
--- a/Documents/External/BLL000009 Technical Design BlueLib Android.docx
+++ b/Documents/External/BLL000009 Technical Design BlueLib Android.docx
@@ -206,7 +206,7 @@
       <w:r>
         <w:fldChar w:fldCharType="separate"/>
       </w:r>
-      <w:hyperlink w:anchor="_Toc487546278" w:history="1">
+      <w:hyperlink w:anchor="_Toc488045333" w:history="1">
         <w:r>
           <w:rPr>
             <w:rStyle w:val="Hyperlink"/>
@@ -251,7 +251,7 @@
             <w:noProof/>
             <w:webHidden/>
           </w:rPr>
-          <w:instrText xml:space="preserve"> PAGEREF _Toc487546278 \h </w:instrText>
+          <w:instrText xml:space="preserve"> PAGEREF _Toc488045333 \h </w:instrText>
         </w:r>
         <w:r>
           <w:rPr>
@@ -297,7 +297,7 @@
           <w:lang w:val="en-GB" w:eastAsia="en-GB"/>
         </w:rPr>
       </w:pPr>
-      <w:hyperlink w:anchor="_Toc487546279" w:history="1">
+      <w:hyperlink w:anchor="_Toc488045334" w:history="1">
         <w:r>
           <w:rPr>
             <w:rStyle w:val="Hyperlink"/>
@@ -341,7 +341,7 @@
             <w:noProof/>
             <w:webHidden/>
           </w:rPr>
-          <w:instrText xml:space="preserve"> PAGEREF _Toc487546279 \h </w:instrText>
+          <w:instrText xml:space="preserve"> PAGEREF _Toc488045334 \h </w:instrText>
         </w:r>
         <w:r>
           <w:rPr>
@@ -387,7 +387,7 @@
           <w:lang w:val="en-GB" w:eastAsia="en-GB"/>
         </w:rPr>
       </w:pPr>
-      <w:hyperlink w:anchor="_Toc487546280" w:history="1">
+      <w:hyperlink w:anchor="_Toc488045335" w:history="1">
         <w:r>
           <w:rPr>
             <w:rStyle w:val="Hyperlink"/>
@@ -431,7 +431,7 @@
             <w:noProof/>
             <w:webHidden/>
           </w:rPr>
-          <w:instrText xml:space="preserve"> PAGEREF _Toc487546280 \h </w:instrText>
+          <w:instrText xml:space="preserve"> PAGEREF _Toc488045335 \h </w:instrText>
         </w:r>
         <w:r>
           <w:rPr>
@@ -477,7 +477,7 @@
           <w:lang w:val="en-GB" w:eastAsia="en-GB"/>
         </w:rPr>
       </w:pPr>
-      <w:hyperlink w:anchor="_Toc487546281" w:history="1">
+      <w:hyperlink w:anchor="_Toc488045336" w:history="1">
         <w:r>
           <w:rPr>
             <w:rStyle w:val="Hyperlink"/>
@@ -521,7 +521,7 @@
             <w:noProof/>
             <w:webHidden/>
           </w:rPr>
-          <w:instrText xml:space="preserve"> PAGEREF _Toc487546281 \h </w:instrText>
+          <w:instrText xml:space="preserve"> PAGEREF _Toc488045336 \h </w:instrText>
         </w:r>
         <w:r>
           <w:rPr>
@@ -567,7 +567,7 @@
           <w:lang w:val="en-GB" w:eastAsia="en-GB"/>
         </w:rPr>
       </w:pPr>
-      <w:hyperlink w:anchor="_Toc487546282" w:history="1">
+      <w:hyperlink w:anchor="_Toc488045337" w:history="1">
         <w:r>
           <w:rPr>
             <w:rStyle w:val="Hyperlink"/>
@@ -611,7 +611,7 @@
             <w:noProof/>
             <w:webHidden/>
           </w:rPr>
-          <w:instrText xml:space="preserve"> PAGEREF _Toc487546282 \h </w:instrText>
+          <w:instrText xml:space="preserve"> PAGEREF _Toc488045337 \h </w:instrText>
         </w:r>
         <w:r>
           <w:rPr>
@@ -654,7 +654,7 @@
           <w:lang w:val="en-GB" w:eastAsia="en-GB"/>
         </w:rPr>
       </w:pPr>
-      <w:hyperlink w:anchor="_Toc487546283" w:history="1">
+      <w:hyperlink w:anchor="_Toc488045338" w:history="1">
         <w:r>
           <w:rPr>
             <w:rStyle w:val="Hyperlink"/>
@@ -699,7 +699,7 @@
             <w:noProof/>
             <w:webHidden/>
           </w:rPr>
-          <w:instrText xml:space="preserve"> PAGEREF _Toc487546283 \h </w:instrText>
+          <w:instrText xml:space="preserve"> PAGEREF _Toc488045338 \h </w:instrText>
         </w:r>
         <w:r>
           <w:rPr>
@@ -742,7 +742,7 @@
           <w:lang w:val="en-GB" w:eastAsia="en-GB"/>
         </w:rPr>
       </w:pPr>
-      <w:hyperlink w:anchor="_Toc487546284" w:history="1">
+      <w:hyperlink w:anchor="_Toc488045339" w:history="1">
         <w:r>
           <w:rPr>
             <w:rStyle w:val="Hyperlink"/>
@@ -787,7 +787,7 @@
             <w:noProof/>
             <w:webHidden/>
           </w:rPr>
-          <w:instrText xml:space="preserve"> PAGEREF _Toc487546284 \h </w:instrText>
+          <w:instrText xml:space="preserve"> PAGEREF _Toc488045339 \h </w:instrText>
         </w:r>
         <w:r>
           <w:rPr>
@@ -833,7 +833,7 @@
           <w:lang w:val="en-GB" w:eastAsia="en-GB"/>
         </w:rPr>
       </w:pPr>
-      <w:hyperlink w:anchor="_Toc487546285" w:history="1">
+      <w:hyperlink w:anchor="_Toc488045340" w:history="1">
         <w:r>
           <w:rPr>
             <w:rStyle w:val="Hyperlink"/>
@@ -877,7 +877,7 @@
             <w:noProof/>
             <w:webHidden/>
           </w:rPr>
-          <w:instrText xml:space="preserve"> PAGEREF _Toc487546285 \h </w:instrText>
+          <w:instrText xml:space="preserve"> PAGEREF _Toc488045340 \h </w:instrText>
         </w:r>
         <w:r>
           <w:rPr>
@@ -923,7 +923,7 @@
           <w:lang w:val="en-GB" w:eastAsia="en-GB"/>
         </w:rPr>
       </w:pPr>
-      <w:hyperlink w:anchor="_Toc487546286" w:history="1">
+      <w:hyperlink w:anchor="_Toc488045341" w:history="1">
         <w:r>
           <w:rPr>
             <w:rStyle w:val="Hyperlink"/>
@@ -967,7 +967,7 @@
             <w:noProof/>
             <w:webHidden/>
           </w:rPr>
-          <w:instrText xml:space="preserve"> PAGEREF _Toc487546286 \h </w:instrText>
+          <w:instrText xml:space="preserve"> PAGEREF _Toc488045341 \h </w:instrText>
         </w:r>
         <w:r>
           <w:rPr>
@@ -1013,7 +1013,7 @@
           <w:lang w:val="en-GB" w:eastAsia="en-GB"/>
         </w:rPr>
       </w:pPr>
-      <w:hyperlink w:anchor="_Toc487546287" w:history="1">
+      <w:hyperlink w:anchor="_Toc488045342" w:history="1">
         <w:r>
           <w:rPr>
             <w:rStyle w:val="Hyperlink"/>
@@ -1057,7 +1057,7 @@
             <w:noProof/>
             <w:webHidden/>
           </w:rPr>
-          <w:instrText xml:space="preserve"> PAGEREF _Toc487546287 \h </w:instrText>
+          <w:instrText xml:space="preserve"> PAGEREF _Toc488045342 \h </w:instrText>
         </w:r>
         <w:r>
           <w:rPr>
@@ -1100,7 +1100,7 @@
           <w:lang w:val="en-GB" w:eastAsia="en-GB"/>
         </w:rPr>
       </w:pPr>
-      <w:hyperlink w:anchor="_Toc487546288" w:history="1">
+      <w:hyperlink w:anchor="_Toc488045343" w:history="1">
         <w:r>
           <w:rPr>
             <w:rStyle w:val="Hyperlink"/>
@@ -1145,7 +1145,7 @@
             <w:noProof/>
             <w:webHidden/>
           </w:rPr>
-          <w:instrText xml:space="preserve"> PAGEREF _Toc487546288 \h </w:instrText>
+          <w:instrText xml:space="preserve"> PAGEREF _Toc488045343 \h </w:instrText>
         </w:r>
         <w:r>
           <w:rPr>
@@ -1188,7 +1188,7 @@
           <w:lang w:val="en-GB" w:eastAsia="en-GB"/>
         </w:rPr>
       </w:pPr>
-      <w:hyperlink w:anchor="_Toc487546289" w:history="1">
+      <w:hyperlink w:anchor="_Toc488045344" w:history="1">
         <w:r>
           <w:rPr>
             <w:rStyle w:val="Hyperlink"/>
@@ -1233,7 +1233,7 @@
             <w:noProof/>
             <w:webHidden/>
           </w:rPr>
-          <w:instrText xml:space="preserve"> PAGEREF _Toc487546289 \h </w:instrText>
+          <w:instrText xml:space="preserve"> PAGEREF _Toc488045344 \h </w:instrText>
         </w:r>
         <w:r>
           <w:rPr>
@@ -1279,7 +1279,7 @@
           <w:lang w:val="en-GB" w:eastAsia="en-GB"/>
         </w:rPr>
       </w:pPr>
-      <w:hyperlink w:anchor="_Toc487546290" w:history="1">
+      <w:hyperlink w:anchor="_Toc488045345" w:history="1">
         <w:r>
           <w:rPr>
             <w:rStyle w:val="Hyperlink"/>
@@ -1323,7 +1323,7 @@
             <w:noProof/>
             <w:webHidden/>
           </w:rPr>
-          <w:instrText xml:space="preserve"> PAGEREF _Toc487546290 \h </w:instrText>
+          <w:instrText xml:space="preserve"> PAGEREF _Toc488045345 \h </w:instrText>
         </w:r>
         <w:r>
           <w:rPr>
@@ -1369,7 +1369,7 @@
           <w:lang w:val="en-GB" w:eastAsia="en-GB"/>
         </w:rPr>
       </w:pPr>
-      <w:hyperlink w:anchor="_Toc487546291" w:history="1">
+      <w:hyperlink w:anchor="_Toc488045346" w:history="1">
         <w:r>
           <w:rPr>
             <w:rStyle w:val="Hyperlink"/>
@@ -1413,7 +1413,7 @@
             <w:noProof/>
             <w:webHidden/>
           </w:rPr>
-          <w:instrText xml:space="preserve"> PAGEREF _Toc487546291 \h </w:instrText>
+          <w:instrText xml:space="preserve"> PAGEREF _Toc488045346 \h </w:instrText>
         </w:r>
         <w:r>
           <w:rPr>
@@ -1459,7 +1459,7 @@
           <w:lang w:val="en-GB" w:eastAsia="en-GB"/>
         </w:rPr>
       </w:pPr>
-      <w:hyperlink w:anchor="_Toc487546292" w:history="1">
+      <w:hyperlink w:anchor="_Toc488045347" w:history="1">
         <w:r>
           <w:rPr>
             <w:rStyle w:val="Hyperlink"/>
@@ -1503,7 +1503,7 @@
             <w:noProof/>
             <w:webHidden/>
           </w:rPr>
-          <w:instrText xml:space="preserve"> PAGEREF _Toc487546292 \h </w:instrText>
+          <w:instrText xml:space="preserve"> PAGEREF _Toc488045347 \h </w:instrText>
         </w:r>
         <w:r>
           <w:rPr>
@@ -1546,7 +1546,7 @@
           <w:lang w:val="en-GB" w:eastAsia="en-GB"/>
         </w:rPr>
       </w:pPr>
-      <w:hyperlink w:anchor="_Toc487546293" w:history="1">
+      <w:hyperlink w:anchor="_Toc488045348" w:history="1">
         <w:r>
           <w:rPr>
             <w:rStyle w:val="Hyperlink"/>
@@ -1591,7 +1591,7 @@
             <w:noProof/>
             <w:webHidden/>
           </w:rPr>
-          <w:instrText xml:space="preserve"> PAGEREF _Toc487546293 \h </w:instrText>
+          <w:instrText xml:space="preserve"> PAGEREF _Toc488045348 \h </w:instrText>
         </w:r>
         <w:r>
           <w:rPr>
@@ -1634,7 +1634,7 @@
           <w:lang w:val="en-GB" w:eastAsia="en-GB"/>
         </w:rPr>
       </w:pPr>
-      <w:hyperlink w:anchor="_Toc487546294" w:history="1">
+      <w:hyperlink w:anchor="_Toc488045349" w:history="1">
         <w:r>
           <w:rPr>
             <w:rStyle w:val="Hyperlink"/>
@@ -1679,7 +1679,7 @@
             <w:noProof/>
             <w:webHidden/>
           </w:rPr>
-          <w:instrText xml:space="preserve"> PAGEREF _Toc487546294 \h </w:instrText>
+          <w:instrText xml:space="preserve"> PAGEREF _Toc488045349 \h </w:instrText>
         </w:r>
         <w:r>
           <w:rPr>
@@ -1734,7 +1734,7 @@
           <w:lang w:val="en-US"/>
         </w:rPr>
       </w:pPr>
-      <w:bookmarkStart w:id="3" w:name="_Toc487546278"/>
+      <w:bookmarkStart w:id="3" w:name="_Toc488045333"/>
       <w:r>
         <w:rPr>
           <w:lang w:val="en-US"/>
@@ -1751,7 +1751,7 @@
       </w:pPr>
       <w:bookmarkStart w:id="4" w:name="_Toc220980188"/>
       <w:bookmarkStart w:id="5" w:name="_Toc228603452"/>
-      <w:bookmarkStart w:id="6" w:name="_Toc487546279"/>
+      <w:bookmarkStart w:id="6" w:name="_Toc488045334"/>
       <w:r>
         <w:t>Purpose</w:t>
       </w:r>
@@ -1784,7 +1784,7 @@
       <w:pPr>
         <w:pStyle w:val="Heading2"/>
       </w:pPr>
-      <w:bookmarkStart w:id="9" w:name="_Toc487546280"/>
+      <w:bookmarkStart w:id="9" w:name="_Toc488045335"/>
       <w:r>
         <w:t>Scope</w:t>
       </w:r>
@@ -1803,7 +1803,7 @@
       </w:pPr>
       <w:bookmarkStart w:id="10" w:name="_Toc220980190"/>
       <w:bookmarkStart w:id="11" w:name="_Toc228603454"/>
-      <w:bookmarkStart w:id="12" w:name="_Toc487546281"/>
+      <w:bookmarkStart w:id="12" w:name="_Toc488045336"/>
       <w:r>
         <w:t>References</w:t>
       </w:r>
@@ -2020,15 +2020,12 @@
         </w:tc>
       </w:tr>
     </w:tbl>
+    <w:p/>
     <w:p>
-      <w:bookmarkStart w:id="15" w:name="_GoBack"/>
-    </w:p>
-    <w:p>
       <w:pPr>
         <w:pStyle w:val="Heading2"/>
       </w:pPr>
-      <w:bookmarkStart w:id="16" w:name="_Toc487546282"/>
-      <w:bookmarkEnd w:id="15"/>
+      <w:bookmarkStart w:id="15" w:name="_Toc488045337"/>
       <w:r>
         <w:t xml:space="preserve">Terminology </w:t>
       </w:r>
@@ -2040,7 +2037,7 @@
         <w:t>s</w:t>
       </w:r>
       <w:bookmarkEnd w:id="14"/>
-      <w:bookmarkEnd w:id="16"/>
+      <w:bookmarkEnd w:id="15"/>
     </w:p>
     <w:p/>
     <w:tbl>
@@ -2207,8 +2204,8 @@
           <w:lang w:val="en-US"/>
         </w:rPr>
       </w:pPr>
-      <w:bookmarkStart w:id="17" w:name="_Toc432768213"/>
-      <w:bookmarkStart w:id="18" w:name="_Toc487546283"/>
+      <w:bookmarkStart w:id="16" w:name="_Toc432768213"/>
+      <w:bookmarkStart w:id="17" w:name="_Toc488045338"/>
       <w:r>
         <w:rPr>
           <w:lang w:val="en-US"/>
@@ -2216,8 +2213,8 @@
         <w:lastRenderedPageBreak/>
         <w:t>Overview</w:t>
       </w:r>
+      <w:bookmarkEnd w:id="16"/>
       <w:bookmarkEnd w:id="17"/>
-      <w:bookmarkEnd w:id="18"/>
     </w:p>
     <w:p>
       <w:pPr>
@@ -2241,24 +2238,24 @@
           <w:lang w:val="en-US"/>
         </w:rPr>
       </w:pPr>
-      <w:bookmarkStart w:id="19" w:name="_Toc487546284"/>
+      <w:bookmarkStart w:id="18" w:name="_Toc488045339"/>
       <w:r>
         <w:rPr>
           <w:lang w:val="en-US"/>
         </w:rPr>
         <w:t>Architecture</w:t>
       </w:r>
-      <w:bookmarkEnd w:id="19"/>
+      <w:bookmarkEnd w:id="18"/>
     </w:p>
     <w:p>
       <w:pPr>
         <w:pStyle w:val="Heading2"/>
       </w:pPr>
-      <w:bookmarkStart w:id="20" w:name="_Toc487546285"/>
+      <w:bookmarkStart w:id="19" w:name="_Toc488045340"/>
       <w:r>
         <w:t>Architectural Overview</w:t>
       </w:r>
-      <w:bookmarkEnd w:id="20"/>
+      <w:bookmarkEnd w:id="19"/>
     </w:p>
     <w:p>
       <w:pPr>
@@ -2279,8 +2276,8 @@
       <w:pPr>
         <w:pStyle w:val="Heading2"/>
       </w:pPr>
-      <w:bookmarkStart w:id="21" w:name="_Toc487546286"/>
-      <w:bookmarkStart w:id="22" w:name="_Toc421201845"/>
+      <w:bookmarkStart w:id="20" w:name="_Toc421201845"/>
+      <w:bookmarkStart w:id="21" w:name="_Toc488045341"/>
       <w:r>
         <w:t xml:space="preserve">Architecture </w:t>
       </w:r>
@@ -2308,12 +2305,12 @@
       <w:pPr>
         <w:pStyle w:val="Heading2"/>
       </w:pPr>
-      <w:bookmarkStart w:id="23" w:name="_Toc487546287"/>
-      <w:bookmarkEnd w:id="22"/>
+      <w:bookmarkStart w:id="22" w:name="_Toc488045342"/>
+      <w:bookmarkEnd w:id="20"/>
       <w:r>
         <w:t>Architecture Views</w:t>
       </w:r>
-      <w:bookmarkEnd w:id="23"/>
+      <w:bookmarkEnd w:id="22"/>
     </w:p>
     <w:p>
       <w:pPr>
@@ -2334,11 +2331,11 @@
       <w:pPr>
         <w:pStyle w:val="Heading1"/>
       </w:pPr>
-      <w:bookmarkStart w:id="24" w:name="_Toc487546288"/>
+      <w:bookmarkStart w:id="23" w:name="_Toc488045343"/>
       <w:r>
         <w:t>Allocation of Quality Aspects</w:t>
       </w:r>
-      <w:bookmarkEnd w:id="24"/>
+      <w:bookmarkEnd w:id="23"/>
     </w:p>
     <w:p>
       <w:pPr>
@@ -2359,11 +2356,11 @@
       <w:pPr>
         <w:pStyle w:val="Heading1"/>
       </w:pPr>
-      <w:bookmarkStart w:id="25" w:name="_Toc487546289"/>
+      <w:bookmarkStart w:id="24" w:name="_Toc488045344"/>
       <w:r>
         <w:t>Design Details</w:t>
       </w:r>
-      <w:bookmarkEnd w:id="25"/>
+      <w:bookmarkEnd w:id="24"/>
     </w:p>
     <w:p>
       <w:pPr>
@@ -2384,13 +2381,13 @@
       <w:pPr>
         <w:pStyle w:val="Heading2"/>
       </w:pPr>
-      <w:bookmarkStart w:id="26" w:name="_Toc421201853"/>
-      <w:bookmarkStart w:id="27" w:name="_Toc487546290"/>
+      <w:bookmarkStart w:id="25" w:name="_Toc421201853"/>
+      <w:bookmarkStart w:id="26" w:name="_Toc488045345"/>
       <w:r>
         <w:t>External Interfaces</w:t>
       </w:r>
+      <w:bookmarkEnd w:id="25"/>
       <w:bookmarkEnd w:id="26"/>
-      <w:bookmarkEnd w:id="27"/>
     </w:p>
     <w:p>
       <w:pPr>
@@ -2399,7 +2396,6 @@
           <w:color w:val="000000" w:themeColor="text1"/>
         </w:rPr>
       </w:pPr>
-      <w:bookmarkStart w:id="28" w:name="_Toc487546291"/>
       <w:r>
         <w:rPr>
           <w:iCs/>
@@ -2412,10 +2408,11 @@
       <w:pPr>
         <w:pStyle w:val="Heading2"/>
       </w:pPr>
+      <w:bookmarkStart w:id="27" w:name="_Toc488045346"/>
       <w:r>
         <w:t>Elements</w:t>
       </w:r>
-      <w:bookmarkEnd w:id="28"/>
+      <w:bookmarkEnd w:id="27"/>
     </w:p>
     <w:p>
       <w:pPr>
@@ -2424,7 +2421,7 @@
           <w:color w:val="000000" w:themeColor="text1"/>
         </w:rPr>
       </w:pPr>
-      <w:bookmarkStart w:id="29" w:name="_Toc442706600"/>
+      <w:bookmarkStart w:id="28" w:name="_Toc442706600"/>
       <w:r>
         <w:rPr>
           <w:iCs/>
@@ -2432,22 +2429,22 @@
         </w:rPr>
         <w:t>NA</w:t>
       </w:r>
-      <w:bookmarkEnd w:id="29"/>
+      <w:bookmarkEnd w:id="28"/>
     </w:p>
     <w:p>
       <w:pPr>
         <w:pStyle w:val="Heading2"/>
       </w:pPr>
-      <w:bookmarkStart w:id="30" w:name="_Toc442706602"/>
-      <w:bookmarkStart w:id="31" w:name="_Toc487546292"/>
+      <w:bookmarkStart w:id="29" w:name="_Toc442706602"/>
+      <w:bookmarkStart w:id="30" w:name="_Toc488045347"/>
       <w:r>
         <w:t xml:space="preserve">Internal </w:t>
       </w:r>
       <w:r>
         <w:t>Interfaces</w:t>
       </w:r>
+      <w:bookmarkEnd w:id="29"/>
       <w:bookmarkEnd w:id="30"/>
-      <w:bookmarkEnd w:id="31"/>
       <w:r>
         <w:t xml:space="preserve"> </w:t>
       </w:r>
@@ -2474,14 +2471,14 @@
           <w:lang w:val="en-US"/>
         </w:rPr>
       </w:pPr>
-      <w:bookmarkStart w:id="32" w:name="_Toc487546293"/>
+      <w:bookmarkStart w:id="31" w:name="_Toc488045348"/>
       <w:r>
         <w:rPr>
           <w:lang w:val="en-US"/>
         </w:rPr>
         <w:t>Revision History</w:t>
       </w:r>
-      <w:bookmarkEnd w:id="32"/>
+      <w:bookmarkEnd w:id="31"/>
     </w:p>
     <w:p/>
     <w:tbl>
@@ -2788,6 +2785,9 @@
             <w:pPr>
               <w:pStyle w:val="NoSpacing"/>
             </w:pPr>
+            <w:r>
+              <w:t>1.0</w:t>
+            </w:r>
           </w:p>
         </w:tc>
         <w:tc>
@@ -2804,6 +2804,9 @@
             <w:pPr>
               <w:pStyle w:val="NoSpacing"/>
             </w:pPr>
+            <w:r>
+              <w:t>2017-07-17</w:t>
+            </w:r>
           </w:p>
         </w:tc>
         <w:tc>
@@ -2820,6 +2823,9 @@
             <w:pPr>
               <w:pStyle w:val="NoSpacing"/>
             </w:pPr>
+            <w:r>
+              <w:t>B Flaton</w:t>
+            </w:r>
           </w:p>
         </w:tc>
         <w:tc>
@@ -2836,6 +2842,9 @@
             <w:pPr>
               <w:pStyle w:val="NoSpacing"/>
             </w:pPr>
+            <w:r>
+              <w:t>Changed version and status</w:t>
+            </w:r>
           </w:p>
         </w:tc>
         <w:tc>
@@ -2852,6 +2861,9 @@
             <w:pPr>
               <w:pStyle w:val="NoSpacing"/>
             </w:pPr>
+            <w:r>
+              <w:t>For approval</w:t>
+            </w:r>
           </w:p>
         </w:tc>
       </w:tr>
@@ -2864,14 +2876,14 @@
           <w:lang w:val="en-US"/>
         </w:rPr>
       </w:pPr>
-      <w:bookmarkStart w:id="33" w:name="_Toc487546294"/>
+      <w:bookmarkStart w:id="32" w:name="_Toc488045349"/>
       <w:r>
         <w:rPr>
           <w:lang w:val="en-US"/>
         </w:rPr>
         <w:t>Approval</w:t>
       </w:r>
-      <w:bookmarkEnd w:id="33"/>
+      <w:bookmarkEnd w:id="32"/>
     </w:p>
     <w:tbl>
       <w:tblPr>
@@ -2925,6 +2937,7 @@
                 <w:szCs w:val="22"/>
               </w:rPr>
             </w:pPr>
+            <w:bookmarkStart w:id="33" w:name="_GoBack"/>
             <w:r>
               <w:rPr>
                 <w:b/>
@@ -3030,6 +3043,7 @@
           </w:p>
         </w:tc>
       </w:tr>
+      <w:bookmarkEnd w:id="33"/>
       <w:tr>
         <w:trPr>
           <w:trHeight w:val="529"/>
@@ -3266,10 +3280,7 @@
     <w:sectPr>
       <w:headerReference w:type="even" r:id="rId11"/>
       <w:headerReference w:type="default" r:id="rId12"/>
-      <w:footerReference w:type="even" r:id="rId13"/>
-      <w:footerReference w:type="default" r:id="rId14"/>
-      <w:headerReference w:type="first" r:id="rId15"/>
-      <w:footerReference w:type="first" r:id="rId16"/>
+      <w:footerReference w:type="default" r:id="rId13"/>
       <w:pgSz w:w="11909" w:h="16834" w:code="9"/>
       <w:pgMar w:top="1985" w:right="1134" w:bottom="851" w:left="1134" w:header="561" w:footer="227" w:gutter="0"/>
       <w:cols w:space="720"/>
@@ -3311,16 +3322,6 @@
 </file>
 
 <file path=word/footer1.xml><?xml version="1.0" encoding="utf-8"?>
-<w:ftr xmlns:wpc="http://schemas.microsoft.com/office/word/2010/wordprocessingCanvas" xmlns:mo="http://schemas.microsoft.com/office/mac/office/2008/main" xmlns:mc="http://schemas.openxmlformats.org/markup-compatibility/2006" xmlns:mv="urn:schemas-microsoft-com:mac:vml" xmlns:o="urn:schemas-microsoft-com:office:office" xmlns:r="http://schemas.openxmlformats.org/officeDocument/2006/relationships" xmlns:m="http://schemas.openxmlformats.org/officeDocument/2006/math" xmlns:v="urn:schemas-microsoft-com:vml" xmlns:wp14="http://schemas.microsoft.com/office/word/2010/wordprocessingDrawing" xmlns:wp="http://schemas.openxmlformats.org/drawingml/2006/wordprocessingDrawing" xmlns:w10="urn:schemas-microsoft-com:office:word" xmlns:w="http://schemas.openxmlformats.org/wordprocessingml/2006/main" xmlns:w14="http://schemas.microsoft.com/office/word/2010/wordml" xmlns:w15="http://schemas.microsoft.com/office/word/2012/wordml" xmlns:wpg="http://schemas.microsoft.com/office/word/2010/wordprocessingGroup" xmlns:wpi="http://schemas.microsoft.com/office/word/2010/wordprocessingInk" xmlns:wne="http://schemas.microsoft.com/office/word/2006/wordml" xmlns:wps="http://schemas.microsoft.com/office/word/2010/wordprocessingShape" mc:Ignorable="w14 w15 wp14">
-  <w:p>
-    <w:pPr>
-      <w:pStyle w:val="Footer"/>
-    </w:pPr>
-  </w:p>
-</w:ftr>
-</file>
-
-<file path=word/footer2.xml><?xml version="1.0" encoding="utf-8"?>
 <w:ftr xmlns:wpc="http://schemas.microsoft.com/office/word/2010/wordprocessingCanvas" xmlns:mo="http://schemas.microsoft.com/office/mac/office/2008/main" xmlns:mc="http://schemas.openxmlformats.org/markup-compatibility/2006" xmlns:mv="urn:schemas-microsoft-com:mac:vml" xmlns:o="urn:schemas-microsoft-com:office:office" xmlns:r="http://schemas.openxmlformats.org/officeDocument/2006/relationships" xmlns:m="http://schemas.openxmlformats.org/officeDocument/2006/math" xmlns:v="urn:schemas-microsoft-com:vml" xmlns:wp14="http://schemas.microsoft.com/office/word/2010/wordprocessingDrawing" xmlns:wp="http://schemas.openxmlformats.org/drawingml/2006/wordprocessingDrawing" xmlns:w10="urn:schemas-microsoft-com:office:word" xmlns:w="http://schemas.openxmlformats.org/wordprocessingml/2006/main" xmlns:w14="http://schemas.microsoft.com/office/word/2010/wordml" xmlns:w15="http://schemas.microsoft.com/office/word/2012/wordml" xmlns:wpg="http://schemas.microsoft.com/office/word/2010/wordprocessingGroup" xmlns:wpi="http://schemas.microsoft.com/office/word/2010/wordprocessingInk" xmlns:wne="http://schemas.microsoft.com/office/word/2006/wordml" xmlns:wps="http://schemas.microsoft.com/office/word/2010/wordprocessingShape" mc:Ignorable="w14 w15 wp14">
   <w:p>
     <w:pPr>
@@ -3518,7 +3519,7 @@
             <w:rPr>
               <w:szCs w:val="16"/>
             </w:rPr>
-            <w:t>0.1</w:t>
+            <w:t>1.0</w:t>
           </w:r>
         </w:p>
       </w:tc>
@@ -3537,16 +3538,28 @@
               <w:szCs w:val="16"/>
             </w:rPr>
           </w:pPr>
+          <w:r>
+            <w:fldChar w:fldCharType="begin"/>
+          </w:r>
+          <w:r>
+            <w:instrText xml:space="preserve"> TITLE  \* MERGEFORMAT </w:instrText>
+          </w:r>
+          <w:r>
+            <w:fldChar w:fldCharType="separate"/>
+          </w:r>
+          <w:r>
+            <w:t xml:space="preserve">BLL000009 Technical Design </w:t>
+          </w:r>
           <w:proofErr w:type="spellStart"/>
           <w:r>
             <w:t>BlueLib</w:t>
           </w:r>
           <w:proofErr w:type="spellEnd"/>
           <w:r>
-            <w:t xml:space="preserve"> API Android</w:t>
+            <w:t xml:space="preserve"> Android Platform 2.2.0</w:t>
           </w:r>
           <w:r>
-            <w:t xml:space="preserve"> platform 2.2.0</w:t>
+            <w:fldChar w:fldCharType="end"/>
           </w:r>
         </w:p>
       </w:tc>
@@ -3647,7 +3660,7 @@
             <w:rPr>
               <w:szCs w:val="16"/>
             </w:rPr>
-            <w:t>Draft</w:t>
+            <w:t>Approved</w:t>
           </w:r>
         </w:p>
       </w:tc>
@@ -3727,7 +3740,7 @@
               <w:noProof/>
               <w:szCs w:val="16"/>
             </w:rPr>
-            <w:t>3</w:t>
+            <w:t>4</w:t>
           </w:r>
           <w:r>
             <w:rPr>
@@ -3900,16 +3913,6 @@
       <w:rPr>
         <w:rFonts w:cs="Arial"/>
       </w:rPr>
-    </w:pPr>
-  </w:p>
-</w:ftr>
-</file>
-
-<file path=word/footer3.xml><?xml version="1.0" encoding="utf-8"?>
-<w:ftr xmlns:wpc="http://schemas.microsoft.com/office/word/2010/wordprocessingCanvas" xmlns:mo="http://schemas.microsoft.com/office/mac/office/2008/main" xmlns:mc="http://schemas.openxmlformats.org/markup-compatibility/2006" xmlns:mv="urn:schemas-microsoft-com:mac:vml" xmlns:o="urn:schemas-microsoft-com:office:office" xmlns:r="http://schemas.openxmlformats.org/officeDocument/2006/relationships" xmlns:m="http://schemas.openxmlformats.org/officeDocument/2006/math" xmlns:v="urn:schemas-microsoft-com:vml" xmlns:wp14="http://schemas.microsoft.com/office/word/2010/wordprocessingDrawing" xmlns:wp="http://schemas.openxmlformats.org/drawingml/2006/wordprocessingDrawing" xmlns:w10="urn:schemas-microsoft-com:office:word" xmlns:w="http://schemas.openxmlformats.org/wordprocessingml/2006/main" xmlns:w14="http://schemas.microsoft.com/office/word/2010/wordml" xmlns:w15="http://schemas.microsoft.com/office/word/2012/wordml" xmlns:wpg="http://schemas.microsoft.com/office/word/2010/wordprocessingGroup" xmlns:wpi="http://schemas.microsoft.com/office/word/2010/wordprocessingInk" xmlns:wne="http://schemas.microsoft.com/office/word/2006/wordml" xmlns:wps="http://schemas.microsoft.com/office/word/2010/wordprocessingShape" mc:Ignorable="w14 w15 wp14">
-  <w:p>
-    <w:pPr>
-      <w:pStyle w:val="Footer"/>
     </w:pPr>
   </w:p>
 </w:ftr>
@@ -4088,10 +4091,16 @@
             <w:pStyle w:val="Header"/>
           </w:pPr>
           <w:r>
-            <w:t>Technical Design</w:t>
+            <w:fldChar w:fldCharType="begin"/>
           </w:r>
           <w:r>
-            <w:t xml:space="preserve"> </w:t>
+            <w:instrText xml:space="preserve"> TITLE  \* MERGEFORMAT </w:instrText>
+          </w:r>
+          <w:r>
+            <w:fldChar w:fldCharType="separate"/>
+          </w:r>
+          <w:r>
+            <w:t xml:space="preserve">BLL000009 Technical Design </w:t>
           </w:r>
           <w:proofErr w:type="spellStart"/>
           <w:r>
@@ -4099,13 +4108,10 @@
           </w:r>
           <w:proofErr w:type="spellEnd"/>
           <w:r>
-            <w:t xml:space="preserve"> </w:t>
+            <w:t xml:space="preserve"> Android Platform 2.2.0</w:t>
           </w:r>
           <w:r>
-            <w:t>Android</w:t>
-          </w:r>
-          <w:r>
-            <w:t xml:space="preserve"> platform 2.2.0</w:t>
+            <w:fldChar w:fldCharType="end"/>
           </w:r>
         </w:p>
       </w:tc>
@@ -4227,16 +4233,6 @@
         </mc:Fallback>
       </mc:AlternateContent>
     </w:r>
-  </w:p>
-</w:hdr>
-</file>
-
-<file path=word/header3.xml><?xml version="1.0" encoding="utf-8"?>
-<w:hdr xmlns:wpc="http://schemas.microsoft.com/office/word/2010/wordprocessingCanvas" xmlns:mo="http://schemas.microsoft.com/office/mac/office/2008/main" xmlns:mc="http://schemas.openxmlformats.org/markup-compatibility/2006" xmlns:mv="urn:schemas-microsoft-com:mac:vml" xmlns:o="urn:schemas-microsoft-com:office:office" xmlns:r="http://schemas.openxmlformats.org/officeDocument/2006/relationships" xmlns:m="http://schemas.openxmlformats.org/officeDocument/2006/math" xmlns:v="urn:schemas-microsoft-com:vml" xmlns:wp14="http://schemas.microsoft.com/office/word/2010/wordprocessingDrawing" xmlns:wp="http://schemas.openxmlformats.org/drawingml/2006/wordprocessingDrawing" xmlns:w10="urn:schemas-microsoft-com:office:word" xmlns:w="http://schemas.openxmlformats.org/wordprocessingml/2006/main" xmlns:w14="http://schemas.microsoft.com/office/word/2010/wordml" xmlns:w15="http://schemas.microsoft.com/office/word/2012/wordml" xmlns:wpg="http://schemas.microsoft.com/office/word/2010/wordprocessingGroup" xmlns:wpi="http://schemas.microsoft.com/office/word/2010/wordprocessingInk" xmlns:wne="http://schemas.microsoft.com/office/word/2006/wordml" xmlns:wps="http://schemas.microsoft.com/office/word/2010/wordprocessingShape" mc:Ignorable="w14 w15 wp14">
-  <w:p>
-    <w:pPr>
-      <w:pStyle w:val="Header"/>
-    </w:pPr>
   </w:p>
 </w:hdr>
 </file>
@@ -6627,6 +6623,7 @@
     <w:lsdException w:name="HTML Sample" w:semiHidden="1" w:unhideWhenUsed="1"/>
     <w:lsdException w:name="HTML Typewriter" w:semiHidden="1" w:unhideWhenUsed="1"/>
     <w:lsdException w:name="HTML Variable" w:semiHidden="1" w:unhideWhenUsed="1"/>
+    <w:lsdException w:name="Normal Table" w:semiHidden="1" w:unhideWhenUsed="1"/>
     <w:lsdException w:name="annotation subject" w:semiHidden="1" w:unhideWhenUsed="1"/>
     <w:lsdException w:name="No List" w:semiHidden="1" w:unhideWhenUsed="1"/>
     <w:lsdException w:name="Outline List 1" w:semiHidden="1" w:unhideWhenUsed="1"/>
@@ -6672,9 +6669,11 @@
     <w:lsdException w:name="Table Subtle 1" w:semiHidden="1" w:unhideWhenUsed="1"/>
     <w:lsdException w:name="Table Subtle 2" w:semiHidden="1" w:unhideWhenUsed="1"/>
     <w:lsdException w:name="Table Web 1" w:semiHidden="1" w:unhideWhenUsed="1"/>
+    <w:lsdException w:name="Table Web 2" w:semiHidden="1" w:unhideWhenUsed="1"/>
     <w:lsdException w:name="Table Web 3" w:semiHidden="1" w:unhideWhenUsed="1"/>
     <w:lsdException w:name="Balloon Text" w:semiHidden="1" w:unhideWhenUsed="1"/>
     <w:lsdException w:name="Table Grid" w:uiPriority="39"/>
+    <w:lsdException w:name="Table Theme" w:semiHidden="1" w:unhideWhenUsed="1"/>
     <w:lsdException w:name="Placeholder Text" w:semiHidden="1" w:uiPriority="99"/>
     <w:lsdException w:name="No Spacing" w:uiPriority="1" w:qFormat="1"/>
     <w:lsdException w:name="Light Shading" w:uiPriority="60"/>
@@ -7094,6 +7093,7 @@
   <w:style w:type="character" w:default="1" w:styleId="DefaultParagraphFont">
     <w:name w:val="Default Paragraph Font"/>
     <w:uiPriority w:val="1"/>
+    <w:semiHidden/>
     <w:unhideWhenUsed/>
   </w:style>
   <w:style w:type="table" w:default="1" w:styleId="TableNormal">
@@ -7947,7 +7947,7 @@
 </file>
 
 <file path=customXml/itemProps4.xml><?xml version="1.0" encoding="utf-8"?>
-<ds:datastoreItem xmlns:ds="http://schemas.openxmlformats.org/officeDocument/2006/customXml" ds:itemID="{F71E9C85-4048-E04C-9CCC-B851E37FC8BB}">
+<ds:datastoreItem xmlns:ds="http://schemas.openxmlformats.org/officeDocument/2006/customXml" ds:itemID="{79E02E04-22C9-0544-B808-844B42623912}">
   <ds:schemaRefs>
     <ds:schemaRef ds:uri="http://schemas.openxmlformats.org/officeDocument/2006/bibliography"/>
   </ds:schemaRefs>

</xml_diff>